<commit_message>
Arrays and Sorting Update
</commit_message>
<xml_diff>
--- a/Platform Problems I have solved Collection here.docx
+++ b/Platform Problems I have solved Collection here.docx
@@ -70,7 +70,7 @@
                 <w:u w:val="single"/>
               </w:rPr>
             </w:pPr>
-            <w:hyperlink r:id="rId4" w:tgtFrame="_blank" w:history="1">
+            <w:hyperlink r:id="rId5" w:tgtFrame="_blank" w:history="1">
               <w:r>
                 <w:rPr>
                   <w:rStyle w:val="Hyperlink"/>
@@ -113,7 +113,7 @@
                 <w:u w:val="single"/>
               </w:rPr>
             </w:pPr>
-            <w:hyperlink r:id="rId5" w:tgtFrame="_blank" w:history="1">
+            <w:hyperlink r:id="rId6" w:tgtFrame="_blank" w:history="1">
               <w:r>
                 <w:rPr>
                   <w:rStyle w:val="Hyperlink"/>
@@ -156,7 +156,7 @@
                 <w:u w:val="single"/>
               </w:rPr>
             </w:pPr>
-            <w:hyperlink r:id="rId6" w:tgtFrame="_blank" w:history="1">
+            <w:hyperlink r:id="rId7" w:tgtFrame="_blank" w:history="1">
               <w:r>
                 <w:rPr>
                   <w:rStyle w:val="Hyperlink"/>
@@ -199,7 +199,7 @@
                 <w:u w:val="single"/>
               </w:rPr>
             </w:pPr>
-            <w:hyperlink r:id="rId7" w:tgtFrame="_blank" w:history="1">
+            <w:hyperlink r:id="rId8" w:tgtFrame="_blank" w:history="1">
               <w:r>
                 <w:rPr>
                   <w:rStyle w:val="Hyperlink"/>
@@ -242,7 +242,7 @@
                 <w:u w:val="single"/>
               </w:rPr>
             </w:pPr>
-            <w:hyperlink r:id="rId8" w:tgtFrame="_blank" w:history="1">
+            <w:hyperlink r:id="rId9" w:tgtFrame="_blank" w:history="1">
               <w:r>
                 <w:rPr>
                   <w:rStyle w:val="Hyperlink"/>
@@ -285,7 +285,7 @@
                 <w:u w:val="single"/>
               </w:rPr>
             </w:pPr>
-            <w:hyperlink r:id="rId9" w:tgtFrame="_blank" w:history="1">
+            <w:hyperlink r:id="rId10" w:tgtFrame="_blank" w:history="1">
               <w:r>
                 <w:rPr>
                   <w:rStyle w:val="Hyperlink"/>
@@ -328,7 +328,7 @@
                 <w:u w:val="single"/>
               </w:rPr>
             </w:pPr>
-            <w:hyperlink r:id="rId10" w:tgtFrame="_blank" w:history="1">
+            <w:hyperlink r:id="rId11" w:tgtFrame="_blank" w:history="1">
               <w:r>
                 <w:rPr>
                   <w:rStyle w:val="Hyperlink"/>
@@ -371,7 +371,7 @@
                 <w:u w:val="single"/>
               </w:rPr>
             </w:pPr>
-            <w:hyperlink r:id="rId11" w:tgtFrame="_blank" w:history="1">
+            <w:hyperlink r:id="rId12" w:tgtFrame="_blank" w:history="1">
               <w:r>
                 <w:rPr>
                   <w:rStyle w:val="Hyperlink"/>
@@ -414,7 +414,7 @@
                 <w:u w:val="single"/>
               </w:rPr>
             </w:pPr>
-            <w:hyperlink r:id="rId12" w:tgtFrame="_blank" w:history="1">
+            <w:hyperlink r:id="rId13" w:tgtFrame="_blank" w:history="1">
               <w:r>
                 <w:rPr>
                   <w:rStyle w:val="Hyperlink"/>
@@ -462,7 +462,7 @@
           <w:lang w:val="en-US"/>
         </w:rPr>
       </w:pPr>
-      <w:hyperlink r:id="rId13" w:history="1">
+      <w:hyperlink r:id="rId14" w:history="1">
         <w:r>
           <w:rPr>
             <w:rStyle w:val="Hyperlink"/>
@@ -486,7 +486,7 @@
       </w:r>
     </w:p>
     <w:p>
-      <w:hyperlink r:id="rId14" w:history="1">
+      <w:hyperlink r:id="rId15" w:history="1">
         <w:r>
           <w:rPr>
             <w:rStyle w:val="Hyperlink"/>
@@ -497,7 +497,7 @@
       </w:hyperlink>
     </w:p>
     <w:p>
-      <w:hyperlink r:id="rId15" w:history="1">
+      <w:hyperlink r:id="rId16" w:history="1">
         <w:r>
           <w:rPr>
             <w:rStyle w:val="Hyperlink"/>
@@ -512,7 +512,7 @@
           <w:lang w:val="en-US"/>
         </w:rPr>
       </w:pPr>
-      <w:hyperlink r:id="rId16" w:history="1">
+      <w:hyperlink r:id="rId17" w:history="1">
         <w:r>
           <w:rPr>
             <w:rStyle w:val="Hyperlink"/>
@@ -527,7 +527,7 @@
           <w:lang w:val="en-US"/>
         </w:rPr>
       </w:pPr>
-      <w:hyperlink r:id="rId17" w:history="1">
+      <w:hyperlink r:id="rId18" w:history="1">
         <w:r>
           <w:rPr>
             <w:rStyle w:val="Hyperlink"/>
@@ -538,24 +538,12 @@
       </w:hyperlink>
     </w:p>
     <w:p>
-      <w:hyperlink r:id="rId18" w:history="1">
+      <w:hyperlink r:id="rId19" w:history="1">
         <w:r>
           <w:rPr>
             <w:rStyle w:val="Hyperlink"/>
           </w:rPr>
-          <w:t>Number o</w:t>
-        </w:r>
-        <w:r>
-          <w:rPr>
-            <w:rStyle w:val="Hyperlink"/>
-          </w:rPr>
-          <w:t>f</w:t>
-        </w:r>
-        <w:r>
-          <w:rPr>
-            <w:rStyle w:val="Hyperlink"/>
-          </w:rPr>
-          <w:t xml:space="preserve"> </w:t>
+          <w:t xml:space="preserve">Number of </w:t>
         </w:r>
         <w:proofErr w:type="gramStart"/>
         <w:r>
@@ -568,12 +556,7 @@
       </w:hyperlink>
     </w:p>
     <w:p>
-      <w:pPr>
-        <w:rPr>
-          <w:lang w:val="en-US"/>
-        </w:rPr>
-      </w:pPr>
-      <w:hyperlink r:id="rId19" w:history="1">
+      <w:hyperlink r:id="rId20" w:history="1">
         <w:r>
           <w:rPr>
             <w:rStyle w:val="Hyperlink"/>
@@ -581,6 +564,230 @@
           <w:t>Bit Difference</w:t>
         </w:r>
       </w:hyperlink>
+    </w:p>
+    <w:p/>
+    <w:p>
+      <w:pPr>
+        <w:rPr>
+          <w:u w:val="single"/>
+        </w:rPr>
+      </w:pPr>
+      <w:r>
+        <w:rPr>
+          <w:u w:val="single"/>
+        </w:rPr>
+        <w:t>Arrays Problems:</w:t>
+      </w:r>
+    </w:p>
+    <w:p>
+      <w:pPr>
+        <w:rPr>
+          <w:u w:val="single"/>
+        </w:rPr>
+      </w:pPr>
+      <w:hyperlink r:id="rId21" w:history="1">
+        <w:r>
+          <w:rPr>
+            <w:rStyle w:val="Hyperlink"/>
+          </w:rPr>
+          <w:t>Linear Search</w:t>
+        </w:r>
+      </w:hyperlink>
+    </w:p>
+    <w:p>
+      <w:pPr>
+        <w:rPr>
+          <w:u w:val="single"/>
+        </w:rPr>
+      </w:pPr>
+      <w:hyperlink r:id="rId22" w:history="1">
+        <w:r>
+          <w:rPr>
+            <w:rStyle w:val="Hyperlink"/>
+          </w:rPr>
+          <w:t>Second Maximum</w:t>
+        </w:r>
+      </w:hyperlink>
+    </w:p>
+    <w:p>
+      <w:pPr>
+        <w:rPr>
+          <w:u w:val="single"/>
+        </w:rPr>
+      </w:pPr>
+      <w:hyperlink r:id="rId23" w:history="1">
+        <w:r>
+          <w:rPr>
+            <w:rStyle w:val="Hyperlink"/>
+          </w:rPr>
+          <w:t>Missing No.</w:t>
+        </w:r>
+      </w:hyperlink>
+    </w:p>
+    <w:p>
+      <w:pPr>
+        <w:rPr>
+          <w:u w:val="single"/>
+        </w:rPr>
+      </w:pPr>
+      <w:hyperlink r:id="rId24" w:history="1">
+        <w:r>
+          <w:rPr>
+            <w:rStyle w:val="Hyperlink"/>
+          </w:rPr>
+          <w:t>Rotate By 1</w:t>
+        </w:r>
+      </w:hyperlink>
+    </w:p>
+    <w:p>
+      <w:pPr>
+        <w:rPr>
+          <w:u w:val="single"/>
+        </w:rPr>
+      </w:pPr>
+      <w:hyperlink r:id="rId25" w:history="1">
+        <w:r>
+          <w:rPr>
+            <w:rStyle w:val="Hyperlink"/>
+          </w:rPr>
+          <w:t>Smallest Positive mi</w:t>
+        </w:r>
+        <w:r>
+          <w:rPr>
+            <w:rStyle w:val="Hyperlink"/>
+          </w:rPr>
+          <w:t>s</w:t>
+        </w:r>
+        <w:r>
+          <w:rPr>
+            <w:rStyle w:val="Hyperlink"/>
+          </w:rPr>
+          <w:t>sing number</w:t>
+        </w:r>
+      </w:hyperlink>
+    </w:p>
+    <w:p>
+      <w:pPr>
+        <w:rPr>
+          <w:u w:val="single"/>
+        </w:rPr>
+      </w:pPr>
+      <w:hyperlink r:id="rId26" w:history="1">
+        <w:r>
+          <w:rPr>
+            <w:rStyle w:val="Hyperlink"/>
+          </w:rPr>
+          <w:t>Move all negative elements to end</w:t>
+        </w:r>
+      </w:hyperlink>
+    </w:p>
+    <w:p>
+      <w:pPr>
+        <w:rPr>
+          <w:u w:val="single"/>
+        </w:rPr>
+      </w:pPr>
+    </w:p>
+    <w:p>
+      <w:pPr>
+        <w:rPr>
+          <w:u w:val="single"/>
+        </w:rPr>
+      </w:pPr>
+      <w:hyperlink r:id="rId27" w:history="1">
+        <w:r>
+          <w:rPr>
+            <w:rStyle w:val="Hyperlink"/>
+          </w:rPr>
+          <w:t>Count number of elements between two given elements in array</w:t>
+        </w:r>
+      </w:hyperlink>
+    </w:p>
+    <w:p>
+      <w:pPr>
+        <w:rPr>
+          <w:u w:val="single"/>
+        </w:rPr>
+      </w:pPr>
+      <w:hyperlink r:id="rId28" w:history="1">
+        <w:r>
+          <w:rPr>
+            <w:rStyle w:val="Hyperlink"/>
+          </w:rPr>
+          <w:t>First Repeating Element</w:t>
+        </w:r>
+      </w:hyperlink>
+    </w:p>
+    <w:p>
+      <w:pPr>
+        <w:rPr>
+          <w:u w:val="single"/>
+        </w:rPr>
+      </w:pPr>
+      <w:hyperlink r:id="rId29" w:history="1">
+        <w:r>
+          <w:rPr>
+            <w:rStyle w:val="Hyperlink"/>
+          </w:rPr>
+          <w:t>Sum of Unique Elements</w:t>
+        </w:r>
+      </w:hyperlink>
+    </w:p>
+    <w:p>
+      <w:pPr>
+        <w:rPr>
+          <w:u w:val="single"/>
+        </w:rPr>
+      </w:pPr>
+    </w:p>
+    <w:p>
+      <w:pPr>
+        <w:rPr>
+          <w:u w:val="single"/>
+        </w:rPr>
+      </w:pPr>
+    </w:p>
+    <w:p>
+      <w:pPr>
+        <w:rPr>
+          <w:u w:val="single"/>
+        </w:rPr>
+      </w:pPr>
+    </w:p>
+    <w:p>
+      <w:pPr>
+        <w:rPr>
+          <w:u w:val="single"/>
+        </w:rPr>
+      </w:pPr>
+    </w:p>
+    <w:p>
+      <w:pPr>
+        <w:rPr>
+          <w:u w:val="single"/>
+        </w:rPr>
+      </w:pPr>
+    </w:p>
+    <w:p>
+      <w:pPr>
+        <w:rPr>
+          <w:u w:val="single"/>
+        </w:rPr>
+      </w:pPr>
+    </w:p>
+    <w:p>
+      <w:pPr>
+        <w:rPr>
+          <w:u w:val="single"/>
+        </w:rPr>
+      </w:pPr>
+    </w:p>
+    <w:p>
+      <w:pPr>
+        <w:rPr>
+          <w:lang w:val="en-US"/>
+        </w:rPr>
+      </w:pPr>
     </w:p>
     <w:p>
       <w:pPr>
@@ -611,6 +818,243 @@
     </w:sectPr>
   </w:body>
 </w:document>
+</file>
+
+<file path=word/numbering.xml><?xml version="1.0" encoding="utf-8"?>
+<w:numbering xmlns:wpc="http://schemas.microsoft.com/office/word/2010/wordprocessingCanvas" xmlns:cx="http://schemas.microsoft.com/office/drawing/2014/chartex" xmlns:cx1="http://schemas.microsoft.com/office/drawing/2015/9/8/chartex" xmlns:cx2="http://schemas.microsoft.com/office/drawing/2015/10/21/chartex" xmlns:cx3="http://schemas.microsoft.com/office/drawing/2016/5/9/chartex" xmlns:cx4="http://schemas.microsoft.com/office/drawing/2016/5/10/chartex" xmlns:cx5="http://schemas.microsoft.com/office/drawing/2016/5/11/chartex" xmlns:cx6="http://schemas.microsoft.com/office/drawing/2016/5/12/chartex" xmlns:cx7="http://schemas.microsoft.com/office/drawing/2016/5/13/chartex" xmlns:cx8="http://schemas.microsoft.com/office/drawing/2016/5/14/chartex" xmlns:mc="http://schemas.openxmlformats.org/markup-compatibility/2006" xmlns:aink="http://schemas.microsoft.com/office/drawing/2016/ink" xmlns:am3d="http://schemas.microsoft.com/office/drawing/2017/model3d" xmlns:o="urn:schemas-microsoft-com:office:office" xmlns:oel="http://schemas.microsoft.com/office/2019/extlst" xmlns:r="http://schemas.openxmlformats.org/officeDocument/2006/relationships" xmlns:m="http://schemas.openxmlformats.org/officeDocument/2006/math" xmlns:v="urn:schemas-microsoft-com:vml" xmlns:wp14="http://schemas.microsoft.com/office/word/2010/wordprocessingDrawing" xmlns:wp="http://schemas.openxmlformats.org/drawingml/2006/wordprocessingDrawing" xmlns:w10="urn:schemas-microsoft-com:office:word" xmlns:w="http://schemas.openxmlformats.org/wordprocessingml/2006/main" xmlns:w14="http://schemas.microsoft.com/office/word/2010/wordml" xmlns:w15="http://schemas.microsoft.com/office/word/2012/wordml" xmlns:w16cex="http://schemas.microsoft.com/office/word/2018/wordml/cex" xmlns:w16cid="http://schemas.microsoft.com/office/word/2016/wordml/cid" xmlns:w16="http://schemas.microsoft.com/office/word/2018/wordml" xmlns:w16du="http://schemas.microsoft.com/office/word/2023/wordml/word16du" xmlns:w16sdtdh="http://schemas.microsoft.com/office/word/2020/wordml/sdtdatahash" xmlns:w16sdtfl="http://schemas.microsoft.com/office/word/2024/wordml/sdtformatlock" xmlns:w16se="http://schemas.microsoft.com/office/word/2015/wordml/symex" xmlns:wpg="http://schemas.microsoft.com/office/word/2010/wordprocessingGroup" xmlns:wpi="http://schemas.microsoft.com/office/word/2010/wordprocessingInk" xmlns:wne="http://schemas.microsoft.com/office/word/2006/wordml" xmlns:wps="http://schemas.microsoft.com/office/word/2010/wordprocessingShape" mc:Ignorable="w14 w15 w16se w16cid w16 w16cex w16sdtdh w16sdtfl w16du wp14">
+  <w:abstractNum w:abstractNumId="0" w15:restartNumberingAfterBreak="0">
+    <w:nsid w:val="20EB02F6"/>
+    <w:multiLevelType w:val="multilevel"/>
+    <w:tmpl w:val="AC548354"/>
+    <w:lvl w:ilvl="0">
+      <w:start w:val="1"/>
+      <w:numFmt w:val="decimal"/>
+      <w:lvlText w:val="%1."/>
+      <w:lvlJc w:val="left"/>
+      <w:pPr>
+        <w:tabs>
+          <w:tab w:val="num" w:pos="720"/>
+        </w:tabs>
+        <w:ind w:left="720" w:hanging="360"/>
+      </w:pPr>
+    </w:lvl>
+    <w:lvl w:ilvl="1" w:tentative="1">
+      <w:start w:val="1"/>
+      <w:numFmt w:val="decimal"/>
+      <w:lvlText w:val="%2."/>
+      <w:lvlJc w:val="left"/>
+      <w:pPr>
+        <w:tabs>
+          <w:tab w:val="num" w:pos="1440"/>
+        </w:tabs>
+        <w:ind w:left="1440" w:hanging="360"/>
+      </w:pPr>
+    </w:lvl>
+    <w:lvl w:ilvl="2" w:tentative="1">
+      <w:start w:val="1"/>
+      <w:numFmt w:val="decimal"/>
+      <w:lvlText w:val="%3."/>
+      <w:lvlJc w:val="left"/>
+      <w:pPr>
+        <w:tabs>
+          <w:tab w:val="num" w:pos="2160"/>
+        </w:tabs>
+        <w:ind w:left="2160" w:hanging="360"/>
+      </w:pPr>
+    </w:lvl>
+    <w:lvl w:ilvl="3" w:tentative="1">
+      <w:start w:val="1"/>
+      <w:numFmt w:val="decimal"/>
+      <w:lvlText w:val="%4."/>
+      <w:lvlJc w:val="left"/>
+      <w:pPr>
+        <w:tabs>
+          <w:tab w:val="num" w:pos="2880"/>
+        </w:tabs>
+        <w:ind w:left="2880" w:hanging="360"/>
+      </w:pPr>
+    </w:lvl>
+    <w:lvl w:ilvl="4" w:tentative="1">
+      <w:start w:val="1"/>
+      <w:numFmt w:val="decimal"/>
+      <w:lvlText w:val="%5."/>
+      <w:lvlJc w:val="left"/>
+      <w:pPr>
+        <w:tabs>
+          <w:tab w:val="num" w:pos="3600"/>
+        </w:tabs>
+        <w:ind w:left="3600" w:hanging="360"/>
+      </w:pPr>
+    </w:lvl>
+    <w:lvl w:ilvl="5" w:tentative="1">
+      <w:start w:val="1"/>
+      <w:numFmt w:val="decimal"/>
+      <w:lvlText w:val="%6."/>
+      <w:lvlJc w:val="left"/>
+      <w:pPr>
+        <w:tabs>
+          <w:tab w:val="num" w:pos="4320"/>
+        </w:tabs>
+        <w:ind w:left="4320" w:hanging="360"/>
+      </w:pPr>
+    </w:lvl>
+    <w:lvl w:ilvl="6" w:tentative="1">
+      <w:start w:val="1"/>
+      <w:numFmt w:val="decimal"/>
+      <w:lvlText w:val="%7."/>
+      <w:lvlJc w:val="left"/>
+      <w:pPr>
+        <w:tabs>
+          <w:tab w:val="num" w:pos="5040"/>
+        </w:tabs>
+        <w:ind w:left="5040" w:hanging="360"/>
+      </w:pPr>
+    </w:lvl>
+    <w:lvl w:ilvl="7" w:tentative="1">
+      <w:start w:val="1"/>
+      <w:numFmt w:val="decimal"/>
+      <w:lvlText w:val="%8."/>
+      <w:lvlJc w:val="left"/>
+      <w:pPr>
+        <w:tabs>
+          <w:tab w:val="num" w:pos="5760"/>
+        </w:tabs>
+        <w:ind w:left="5760" w:hanging="360"/>
+      </w:pPr>
+    </w:lvl>
+    <w:lvl w:ilvl="8" w:tentative="1">
+      <w:start w:val="1"/>
+      <w:numFmt w:val="decimal"/>
+      <w:lvlText w:val="%9."/>
+      <w:lvlJc w:val="left"/>
+      <w:pPr>
+        <w:tabs>
+          <w:tab w:val="num" w:pos="6480"/>
+        </w:tabs>
+        <w:ind w:left="6480" w:hanging="360"/>
+      </w:pPr>
+    </w:lvl>
+  </w:abstractNum>
+  <w:abstractNum w:abstractNumId="1" w15:restartNumberingAfterBreak="0">
+    <w:nsid w:val="4F8435D3"/>
+    <w:multiLevelType w:val="multilevel"/>
+    <w:tmpl w:val="60A8A5DE"/>
+    <w:lvl w:ilvl="0">
+      <w:start w:val="1"/>
+      <w:numFmt w:val="decimal"/>
+      <w:lvlText w:val="%1."/>
+      <w:lvlJc w:val="left"/>
+      <w:pPr>
+        <w:tabs>
+          <w:tab w:val="num" w:pos="720"/>
+        </w:tabs>
+        <w:ind w:left="720" w:hanging="360"/>
+      </w:pPr>
+    </w:lvl>
+    <w:lvl w:ilvl="1" w:tentative="1">
+      <w:start w:val="1"/>
+      <w:numFmt w:val="decimal"/>
+      <w:lvlText w:val="%2."/>
+      <w:lvlJc w:val="left"/>
+      <w:pPr>
+        <w:tabs>
+          <w:tab w:val="num" w:pos="1440"/>
+        </w:tabs>
+        <w:ind w:left="1440" w:hanging="360"/>
+      </w:pPr>
+    </w:lvl>
+    <w:lvl w:ilvl="2" w:tentative="1">
+      <w:start w:val="1"/>
+      <w:numFmt w:val="decimal"/>
+      <w:lvlText w:val="%3."/>
+      <w:lvlJc w:val="left"/>
+      <w:pPr>
+        <w:tabs>
+          <w:tab w:val="num" w:pos="2160"/>
+        </w:tabs>
+        <w:ind w:left="2160" w:hanging="360"/>
+      </w:pPr>
+    </w:lvl>
+    <w:lvl w:ilvl="3" w:tentative="1">
+      <w:start w:val="1"/>
+      <w:numFmt w:val="decimal"/>
+      <w:lvlText w:val="%4."/>
+      <w:lvlJc w:val="left"/>
+      <w:pPr>
+        <w:tabs>
+          <w:tab w:val="num" w:pos="2880"/>
+        </w:tabs>
+        <w:ind w:left="2880" w:hanging="360"/>
+      </w:pPr>
+    </w:lvl>
+    <w:lvl w:ilvl="4" w:tentative="1">
+      <w:start w:val="1"/>
+      <w:numFmt w:val="decimal"/>
+      <w:lvlText w:val="%5."/>
+      <w:lvlJc w:val="left"/>
+      <w:pPr>
+        <w:tabs>
+          <w:tab w:val="num" w:pos="3600"/>
+        </w:tabs>
+        <w:ind w:left="3600" w:hanging="360"/>
+      </w:pPr>
+    </w:lvl>
+    <w:lvl w:ilvl="5" w:tentative="1">
+      <w:start w:val="1"/>
+      <w:numFmt w:val="decimal"/>
+      <w:lvlText w:val="%6."/>
+      <w:lvlJc w:val="left"/>
+      <w:pPr>
+        <w:tabs>
+          <w:tab w:val="num" w:pos="4320"/>
+        </w:tabs>
+        <w:ind w:left="4320" w:hanging="360"/>
+      </w:pPr>
+    </w:lvl>
+    <w:lvl w:ilvl="6" w:tentative="1">
+      <w:start w:val="1"/>
+      <w:numFmt w:val="decimal"/>
+      <w:lvlText w:val="%7."/>
+      <w:lvlJc w:val="left"/>
+      <w:pPr>
+        <w:tabs>
+          <w:tab w:val="num" w:pos="5040"/>
+        </w:tabs>
+        <w:ind w:left="5040" w:hanging="360"/>
+      </w:pPr>
+    </w:lvl>
+    <w:lvl w:ilvl="7" w:tentative="1">
+      <w:start w:val="1"/>
+      <w:numFmt w:val="decimal"/>
+      <w:lvlText w:val="%8."/>
+      <w:lvlJc w:val="left"/>
+      <w:pPr>
+        <w:tabs>
+          <w:tab w:val="num" w:pos="5760"/>
+        </w:tabs>
+        <w:ind w:left="5760" w:hanging="360"/>
+      </w:pPr>
+    </w:lvl>
+    <w:lvl w:ilvl="8" w:tentative="1">
+      <w:start w:val="1"/>
+      <w:numFmt w:val="decimal"/>
+      <w:lvlText w:val="%9."/>
+      <w:lvlJc w:val="left"/>
+      <w:pPr>
+        <w:tabs>
+          <w:tab w:val="num" w:pos="6480"/>
+        </w:tabs>
+        <w:ind w:left="6480" w:hanging="360"/>
+      </w:pPr>
+    </w:lvl>
+  </w:abstractNum>
+  <w:num w:numId="1" w16cid:durableId="1822843715">
+    <w:abstractNumId w:val="1"/>
+  </w:num>
+  <w:num w:numId="2" w16cid:durableId="1774477482">
+    <w:abstractNumId w:val="0"/>
+  </w:num>
+</w:numbering>
 </file>
 
 <file path=word/styles.xml><?xml version="1.0" encoding="utf-8"?>

</xml_diff>

<commit_message>
Solving some more problems ,Sorting and Searching, Binary Search Problems.
</commit_message>
<xml_diff>
--- a/Platform Problems I have solved Collection here.docx
+++ b/Platform Problems I have solved Collection here.docx
@@ -441,19 +441,11 @@
           <w:lang w:val="en-US"/>
         </w:rPr>
       </w:pPr>
-      <w:proofErr w:type="gramStart"/>
       <w:r>
         <w:rPr>
           <w:lang w:val="en-US"/>
         </w:rPr>
-        <w:t>Vid  2</w:t>
-      </w:r>
-      <w:proofErr w:type="gramEnd"/>
-      <w:r>
-        <w:rPr>
-          <w:lang w:val="en-US"/>
-        </w:rPr>
-        <w:t>:</w:t>
+        <w:t>Vid  2:</w:t>
       </w:r>
     </w:p>
     <w:p>
@@ -543,16 +535,8 @@
           <w:rPr>
             <w:rStyle w:val="Hyperlink"/>
           </w:rPr>
-          <w:t xml:space="preserve">Number of </w:t>
-        </w:r>
-        <w:proofErr w:type="gramStart"/>
-        <w:r>
-          <w:rPr>
-            <w:rStyle w:val="Hyperlink"/>
-          </w:rPr>
-          <w:t>1  bits</w:t>
-        </w:r>
-        <w:proofErr w:type="gramEnd"/>
+          <w:t>Number of 1  bits</w:t>
+        </w:r>
       </w:hyperlink>
     </w:p>
     <w:p>
@@ -650,19 +634,7 @@
           <w:rPr>
             <w:rStyle w:val="Hyperlink"/>
           </w:rPr>
-          <w:t>Smallest Positive mi</w:t>
-        </w:r>
-        <w:r>
-          <w:rPr>
-            <w:rStyle w:val="Hyperlink"/>
-          </w:rPr>
-          <w:t>s</w:t>
-        </w:r>
-        <w:r>
-          <w:rPr>
-            <w:rStyle w:val="Hyperlink"/>
-          </w:rPr>
-          <w:t>sing number</w:t>
+          <w:t>Smallest Positive missing number</w:t>
         </w:r>
       </w:hyperlink>
     </w:p>
@@ -719,11 +691,6 @@
       </w:hyperlink>
     </w:p>
     <w:p>
-      <w:pPr>
-        <w:rPr>
-          <w:u w:val="single"/>
-        </w:rPr>
-      </w:pPr>
       <w:hyperlink r:id="rId29" w:history="1">
         <w:r>
           <w:rPr>
@@ -732,6 +699,443 @@
           <w:t>Sum of Unique Elements</w:t>
         </w:r>
       </w:hyperlink>
+    </w:p>
+    <w:p/>
+    <w:p>
+      <w:pPr>
+        <w:rPr>
+          <w:b/>
+          <w:bCs/>
+          <w:sz w:val="28"/>
+          <w:szCs w:val="28"/>
+        </w:rPr>
+      </w:pPr>
+      <w:r>
+        <w:rPr>
+          <w:b/>
+          <w:bCs/>
+          <w:sz w:val="28"/>
+          <w:szCs w:val="28"/>
+        </w:rPr>
+        <w:t>Binary Search Pattern</w:t>
+      </w:r>
+    </w:p>
+    <w:p>
+      <w:pPr>
+        <w:rPr>
+          <w:sz w:val="20"/>
+          <w:szCs w:val="20"/>
+        </w:rPr>
+      </w:pPr>
+      <w:hyperlink r:id="rId30" w:history="1">
+        <w:r>
+          <w:rPr>
+            <w:rStyle w:val="Hyperlink"/>
+            <w:sz w:val="20"/>
+            <w:szCs w:val="20"/>
+          </w:rPr>
+          <w:t>Binary Search Pattern</w:t>
+        </w:r>
+      </w:hyperlink>
+    </w:p>
+    <w:p>
+      <w:pPr>
+        <w:rPr>
+          <w:rStyle w:val="Hyperlink"/>
+          <w:sz w:val="20"/>
+          <w:szCs w:val="20"/>
+        </w:rPr>
+      </w:pPr>
+      <w:r>
+        <w:rPr>
+          <w:sz w:val="20"/>
+          <w:szCs w:val="20"/>
+          <w:u w:val="single"/>
+        </w:rPr>
+        <w:fldChar w:fldCharType="begin"/>
+      </w:r>
+      <w:r>
+        <w:rPr>
+          <w:sz w:val="20"/>
+          <w:szCs w:val="20"/>
+          <w:u w:val="single"/>
+        </w:rPr>
+        <w:instrText>HYPERLINK "https://leetcode.com/problems/find-first-and-last-position-of-element-in-sorted-array/submissions/1687146585/"</w:instrText>
+      </w:r>
+      <w:r>
+        <w:rPr>
+          <w:sz w:val="20"/>
+          <w:szCs w:val="20"/>
+          <w:u w:val="single"/>
+        </w:rPr>
+      </w:r>
+      <w:r>
+        <w:rPr>
+          <w:sz w:val="20"/>
+          <w:szCs w:val="20"/>
+          <w:u w:val="single"/>
+        </w:rPr>
+        <w:fldChar w:fldCharType="separate"/>
+      </w:r>
+      <w:r>
+        <w:rPr>
+          <w:rStyle w:val="Hyperlink"/>
+          <w:sz w:val="20"/>
+          <w:szCs w:val="20"/>
+        </w:rPr>
+        <w:t>First and Last Position Of Array</w:t>
+      </w:r>
+      <w:r>
+        <w:rPr>
+          <w:rStyle w:val="Hyperlink"/>
+          <w:sz w:val="20"/>
+          <w:szCs w:val="20"/>
+        </w:rPr>
+        <w:t xml:space="preserve"> </w:t>
+      </w:r>
+      <w:r>
+        <w:rPr>
+          <w:rStyle w:val="Hyperlink"/>
+          <w:sz w:val="20"/>
+          <w:szCs w:val="20"/>
+        </w:rPr>
+        <w:t xml:space="preserve">                    </w:t>
+      </w:r>
+    </w:p>
+    <w:p>
+      <w:pPr>
+        <w:rPr>
+          <w:sz w:val="20"/>
+          <w:szCs w:val="20"/>
+          <w:u w:val="single"/>
+        </w:rPr>
+      </w:pPr>
+      <w:r>
+        <w:rPr>
+          <w:sz w:val="20"/>
+          <w:szCs w:val="20"/>
+          <w:u w:val="single"/>
+        </w:rPr>
+        <w:fldChar w:fldCharType="end"/>
+      </w:r>
+      <w:hyperlink r:id="rId31" w:history="1">
+        <w:r>
+          <w:rPr>
+            <w:rStyle w:val="Hyperlink"/>
+            <w:sz w:val="20"/>
+            <w:szCs w:val="20"/>
+          </w:rPr>
+          <w:t>Search Insert Position</w:t>
+        </w:r>
+      </w:hyperlink>
+    </w:p>
+    <w:p>
+      <w:pPr>
+        <w:rPr>
+          <w:color w:val="EE0000"/>
+          <w:sz w:val="20"/>
+          <w:szCs w:val="20"/>
+          <w:u w:val="single"/>
+        </w:rPr>
+      </w:pPr>
+      <w:hyperlink r:id="rId32" w:history="1">
+        <w:r>
+          <w:rPr>
+            <w:rStyle w:val="Hyperlink"/>
+            <w:color w:val="EE0000"/>
+            <w:sz w:val="20"/>
+            <w:szCs w:val="20"/>
+          </w:rPr>
+          <w:t xml:space="preserve">Kth Missing </w:t>
+        </w:r>
+        <w:r>
+          <w:rPr>
+            <w:rStyle w:val="Hyperlink"/>
+            <w:color w:val="EE0000"/>
+            <w:sz w:val="20"/>
+            <w:szCs w:val="20"/>
+          </w:rPr>
+          <w:t>Positive Integer</w:t>
+        </w:r>
+      </w:hyperlink>
+    </w:p>
+    <w:p>
+      <w:pPr>
+        <w:rPr>
+          <w:color w:val="EE0000"/>
+          <w:sz w:val="20"/>
+          <w:szCs w:val="20"/>
+          <w:u w:val="single"/>
+        </w:rPr>
+      </w:pPr>
+      <w:hyperlink r:id="rId33" w:history="1">
+        <w:r>
+          <w:rPr>
+            <w:rStyle w:val="Hyperlink"/>
+            <w:color w:val="EE0000"/>
+            <w:sz w:val="20"/>
+            <w:szCs w:val="20"/>
+          </w:rPr>
+          <w:t>Peak Mountain Array</w:t>
+        </w:r>
+      </w:hyperlink>
+    </w:p>
+    <w:p>
+      <w:pPr>
+        <w:rPr>
+          <w:sz w:val="20"/>
+          <w:szCs w:val="20"/>
+          <w:u w:val="single"/>
+        </w:rPr>
+      </w:pPr>
+      <w:hyperlink r:id="rId34" w:history="1">
+        <w:r>
+          <w:rPr>
+            <w:rStyle w:val="Hyperlink"/>
+            <w:sz w:val="20"/>
+            <w:szCs w:val="20"/>
+          </w:rPr>
+          <w:t>Search the Minimum in Rotated Array.</w:t>
+        </w:r>
+      </w:hyperlink>
+    </w:p>
+    <w:p>
+      <w:hyperlink r:id="rId35" w:history="1">
+        <w:r>
+          <w:rPr>
+            <w:rStyle w:val="Hyperlink"/>
+            <w:sz w:val="20"/>
+            <w:szCs w:val="20"/>
+          </w:rPr>
+          <w:t>Search in Rotated Array</w:t>
+        </w:r>
+      </w:hyperlink>
+    </w:p>
+    <w:p>
+      <w:pPr>
+        <w:rPr>
+          <w:color w:val="EE0000"/>
+        </w:rPr>
+      </w:pPr>
+      <w:hyperlink r:id="rId36" w:history="1">
+        <w:r>
+          <w:rPr>
+            <w:rStyle w:val="Hyperlink"/>
+            <w:color w:val="EE0000"/>
+          </w:rPr>
+          <w:t>Find Peak Element</w:t>
+        </w:r>
+      </w:hyperlink>
+    </w:p>
+    <w:p>
+      <w:hyperlink r:id="rId37" w:history="1">
+        <w:r>
+          <w:rPr>
+            <w:rStyle w:val="Hyperlink"/>
+          </w:rPr>
+          <w:t>Special Array with X Elements Greater Than or Equal X</w:t>
+        </w:r>
+      </w:hyperlink>
+    </w:p>
+    <w:p>
+      <w:pPr>
+        <w:rPr>
+          <w:color w:val="EE0000"/>
+        </w:rPr>
+      </w:pPr>
+      <w:hyperlink r:id="rId38" w:history="1">
+        <w:r>
+          <w:rPr>
+            <w:rStyle w:val="Hyperlink"/>
+            <w:color w:val="EE0000"/>
+          </w:rPr>
+          <w:t>Search in Rotated Sorted Array II</w:t>
+        </w:r>
+      </w:hyperlink>
+    </w:p>
+    <w:p>
+      <w:pPr>
+        <w:rPr>
+          <w:color w:val="EE0000"/>
+        </w:rPr>
+      </w:pPr>
+      <w:hyperlink r:id="rId39" w:history="1">
+        <w:r>
+          <w:rPr>
+            <w:rStyle w:val="Hyperlink"/>
+            <w:color w:val="EE0000"/>
+          </w:rPr>
+          <w:t>Allocate min number of pages to students(Book Allocation problem)</w:t>
+        </w:r>
+      </w:hyperlink>
+    </w:p>
+    <w:p>
+      <w:pPr>
+        <w:rPr>
+          <w:color w:val="EE0000"/>
+        </w:rPr>
+      </w:pPr>
+      <w:hyperlink r:id="rId40" w:history="1">
+        <w:r>
+          <w:rPr>
+            <w:rStyle w:val="Hyperlink"/>
+            <w:color w:val="EE0000"/>
+          </w:rPr>
+          <w:t>Painter Partition Problem</w:t>
+        </w:r>
+        <w:r>
+          <w:rPr>
+            <w:rStyle w:val="Hyperlink"/>
+            <w:color w:val="EE0000"/>
+          </w:rPr>
+          <w:t xml:space="preserve"> (Same Logic but here (M &lt; N) so return -1 is not required)</w:t>
+        </w:r>
+      </w:hyperlink>
+    </w:p>
+    <w:p>
+      <w:hyperlink r:id="rId41" w:history="1">
+        <w:r>
+          <w:rPr>
+            <w:rStyle w:val="Hyperlink"/>
+          </w:rPr>
+          <w:t>Ship Packages in D days</w:t>
+        </w:r>
+      </w:hyperlink>
+    </w:p>
+    <w:p>
+      <w:pPr>
+        <w:rPr>
+          <w:color w:val="EE0000"/>
+        </w:rPr>
+      </w:pPr>
+      <w:hyperlink r:id="rId42" w:history="1">
+        <w:r>
+          <w:rPr>
+            <w:rStyle w:val="Hyperlink"/>
+          </w:rPr>
+          <w:t>Aggressive Cows</w:t>
+        </w:r>
+      </w:hyperlink>
+    </w:p>
+    <w:p>
+      <w:pPr>
+        <w:rPr>
+          <w:color w:val="EE0000"/>
+        </w:rPr>
+      </w:pPr>
+      <w:hyperlink r:id="rId43" w:history="1">
+        <w:r>
+          <w:rPr>
+            <w:rStyle w:val="Hyperlink"/>
+          </w:rPr>
+          <w:t>Koko  Eating Bananas</w:t>
+        </w:r>
+      </w:hyperlink>
+    </w:p>
+    <w:p>
+      <w:pPr>
+        <w:rPr>
+          <w:color w:val="000000" w:themeColor="text1"/>
+        </w:rPr>
+      </w:pPr>
+      <w:hyperlink r:id="rId44" w:history="1">
+        <w:r>
+          <w:rPr>
+            <w:rStyle w:val="Hyperlink"/>
+          </w:rPr>
+          <w:t>Split Array Largest Sum</w:t>
+        </w:r>
+      </w:hyperlink>
+    </w:p>
+    <w:p>
+      <w:pPr>
+        <w:rPr>
+          <w:color w:val="000000" w:themeColor="text1"/>
+        </w:rPr>
+      </w:pPr>
+      <w:hyperlink r:id="rId45" w:history="1">
+        <w:r>
+          <w:rPr>
+            <w:rStyle w:val="Hyperlink"/>
+          </w:rPr>
+          <w:t>Magnetic Force Between Two Balls</w:t>
+        </w:r>
+      </w:hyperlink>
+    </w:p>
+    <w:p>
+      <w:pPr>
+        <w:rPr>
+          <w:color w:val="000000" w:themeColor="text1"/>
+        </w:rPr>
+      </w:pPr>
+    </w:p>
+    <w:p>
+      <w:pPr>
+        <w:rPr>
+          <w:color w:val="000000" w:themeColor="text1"/>
+        </w:rPr>
+      </w:pPr>
+    </w:p>
+    <w:p>
+      <w:pPr>
+        <w:rPr>
+          <w:color w:val="EE0000"/>
+        </w:rPr>
+      </w:pPr>
+    </w:p>
+    <w:p>
+      <w:pPr>
+        <w:rPr>
+          <w:sz w:val="20"/>
+          <w:szCs w:val="20"/>
+          <w:u w:val="single"/>
+        </w:rPr>
+      </w:pPr>
+    </w:p>
+    <w:p>
+      <w:pPr>
+        <w:rPr>
+          <w:sz w:val="20"/>
+          <w:szCs w:val="20"/>
+          <w:u w:val="single"/>
+        </w:rPr>
+      </w:pPr>
+    </w:p>
+    <w:p>
+      <w:pPr>
+        <w:rPr>
+          <w:sz w:val="20"/>
+          <w:szCs w:val="20"/>
+          <w:u w:val="single"/>
+        </w:rPr>
+      </w:pPr>
+    </w:p>
+    <w:p>
+      <w:pPr>
+        <w:rPr>
+          <w:sz w:val="20"/>
+          <w:szCs w:val="20"/>
+          <w:u w:val="single"/>
+        </w:rPr>
+      </w:pPr>
+    </w:p>
+    <w:p>
+      <w:pPr>
+        <w:rPr>
+          <w:sz w:val="20"/>
+          <w:szCs w:val="20"/>
+          <w:u w:val="single"/>
+        </w:rPr>
+      </w:pPr>
+    </w:p>
+    <w:p>
+      <w:pPr>
+        <w:rPr>
+          <w:sz w:val="20"/>
+          <w:szCs w:val="20"/>
+          <w:u w:val="single"/>
+        </w:rPr>
+      </w:pPr>
     </w:p>
     <w:p>
       <w:pPr>
@@ -1660,6 +2064,7 @@
   <w:style w:type="character" w:default="1" w:styleId="DefaultParagraphFont">
     <w:name w:val="Default Paragraph Font"/>
     <w:uiPriority w:val="1"/>
+    <w:semiHidden/>
     <w:unhideWhenUsed/>
   </w:style>
   <w:style w:type="table" w:default="1" w:styleId="TableNormal">

</xml_diff>

<commit_message>
Kadane's Algo ,Prefix and Suffix Sum
</commit_message>
<xml_diff>
--- a/Platform Problems I have solved Collection here.docx
+++ b/Platform Problems I have solved Collection here.docx
@@ -441,18 +441,26 @@
           <w:lang w:val="en-US"/>
         </w:rPr>
       </w:pPr>
+      <w:proofErr w:type="gramStart"/>
       <w:r>
         <w:rPr>
           <w:lang w:val="en-US"/>
         </w:rPr>
-        <w:t>Vid  2:</w:t>
-      </w:r>
-    </w:p>
-    <w:p>
-      <w:pPr>
+        <w:t>Vid  2</w:t>
+      </w:r>
+      <w:proofErr w:type="gramEnd"/>
+      <w:r>
         <w:rPr>
           <w:lang w:val="en-US"/>
         </w:rPr>
+        <w:t>:</w:t>
+      </w:r>
+    </w:p>
+    <w:p>
+      <w:pPr>
+        <w:rPr>
+          <w:lang w:val="en-US"/>
+        </w:rPr>
       </w:pPr>
       <w:hyperlink r:id="rId14" w:history="1">
         <w:r>
@@ -535,8 +543,16 @@
           <w:rPr>
             <w:rStyle w:val="Hyperlink"/>
           </w:rPr>
-          <w:t>Number of 1  bits</w:t>
-        </w:r>
+          <w:t xml:space="preserve">Number of </w:t>
+        </w:r>
+        <w:proofErr w:type="gramStart"/>
+        <w:r>
+          <w:rPr>
+            <w:rStyle w:val="Hyperlink"/>
+          </w:rPr>
+          <w:t>1  bits</w:t>
+        </w:r>
+        <w:proofErr w:type="gramEnd"/>
       </w:hyperlink>
     </w:p>
     <w:p>
@@ -783,7 +799,25 @@
           <w:sz w:val="20"/>
           <w:szCs w:val="20"/>
         </w:rPr>
-        <w:t>First and Last Position Of Array</w:t>
+        <w:t xml:space="preserve">First and Last Position </w:t>
+      </w:r>
+      <w:proofErr w:type="gramStart"/>
+      <w:r>
+        <w:rPr>
+          <w:rStyle w:val="Hyperlink"/>
+          <w:sz w:val="20"/>
+          <w:szCs w:val="20"/>
+        </w:rPr>
+        <w:t>Of</w:t>
+      </w:r>
+      <w:proofErr w:type="gramEnd"/>
+      <w:r>
+        <w:rPr>
+          <w:rStyle w:val="Hyperlink"/>
+          <w:sz w:val="20"/>
+          <w:szCs w:val="20"/>
+        </w:rPr>
+        <w:t xml:space="preserve"> Array</w:t>
       </w:r>
       <w:r>
         <w:rPr>
@@ -965,7 +999,23 @@
             <w:rStyle w:val="Hyperlink"/>
             <w:color w:val="EE0000"/>
           </w:rPr>
-          <w:t>Allocate min number of pages to students(Book Allocation problem)</w:t>
+          <w:t xml:space="preserve">Allocate min number of pages to </w:t>
+        </w:r>
+        <w:proofErr w:type="gramStart"/>
+        <w:r>
+          <w:rPr>
+            <w:rStyle w:val="Hyperlink"/>
+            <w:color w:val="EE0000"/>
+          </w:rPr>
+          <w:t>students(</w:t>
+        </w:r>
+        <w:proofErr w:type="gramEnd"/>
+        <w:r>
+          <w:rPr>
+            <w:rStyle w:val="Hyperlink"/>
+            <w:color w:val="EE0000"/>
+          </w:rPr>
+          <w:t>Book Allocation problem)</w:t>
         </w:r>
       </w:hyperlink>
     </w:p>
@@ -1024,11 +1074,19 @@
         </w:rPr>
       </w:pPr>
       <w:hyperlink r:id="rId43" w:history="1">
-        <w:r>
-          <w:rPr>
-            <w:rStyle w:val="Hyperlink"/>
-          </w:rPr>
-          <w:t>Koko  Eating Bananas</w:t>
+        <w:proofErr w:type="gramStart"/>
+        <w:r>
+          <w:rPr>
+            <w:rStyle w:val="Hyperlink"/>
+          </w:rPr>
+          <w:t>Koko  Eating</w:t>
+        </w:r>
+        <w:proofErr w:type="gramEnd"/>
+        <w:r>
+          <w:rPr>
+            <w:rStyle w:val="Hyperlink"/>
+          </w:rPr>
+          <w:t xml:space="preserve"> Bananas</w:t>
         </w:r>
       </w:hyperlink>
     </w:p>
@@ -1296,43 +1354,7 @@
             <w:sz w:val="28"/>
             <w:szCs w:val="28"/>
           </w:rPr>
-          <w:t>Pair w</w:t>
-        </w:r>
-        <w:r>
-          <w:rPr>
-            <w:rStyle w:val="Hyperlink"/>
-            <w:color w:val="EE0000"/>
-            <w:sz w:val="28"/>
-            <w:szCs w:val="28"/>
-          </w:rPr>
-          <w:t>i</w:t>
-        </w:r>
-        <w:r>
-          <w:rPr>
-            <w:rStyle w:val="Hyperlink"/>
-            <w:color w:val="EE0000"/>
-            <w:sz w:val="28"/>
-            <w:szCs w:val="28"/>
-          </w:rPr>
-          <w:t>th G</w:t>
-        </w:r>
-        <w:r>
-          <w:rPr>
-            <w:rStyle w:val="Hyperlink"/>
-            <w:color w:val="EE0000"/>
-            <w:sz w:val="28"/>
-            <w:szCs w:val="28"/>
-          </w:rPr>
-          <w:t>i</w:t>
-        </w:r>
-        <w:r>
-          <w:rPr>
-            <w:rStyle w:val="Hyperlink"/>
-            <w:color w:val="EE0000"/>
-            <w:sz w:val="28"/>
-            <w:szCs w:val="28"/>
-          </w:rPr>
-          <w:t>ven Difference</w:t>
+          <w:t>Pair with Given Difference</w:t>
         </w:r>
       </w:hyperlink>
     </w:p>
@@ -1441,18 +1463,129 @@
     <w:p>
       <w:pPr>
         <w:rPr>
+          <w:sz w:val="28"/>
+          <w:szCs w:val="28"/>
+        </w:rPr>
+      </w:pPr>
+      <w:hyperlink r:id="rId51" w:history="1">
+        <w:r>
+          <w:rPr>
+            <w:rStyle w:val="Hyperlink"/>
+            <w:sz w:val="28"/>
+            <w:szCs w:val="28"/>
+          </w:rPr>
+          <w:t>Maximum Subarray</w:t>
+        </w:r>
+      </w:hyperlink>
+    </w:p>
+    <w:p>
+      <w:pPr>
+        <w:rPr>
+          <w:sz w:val="28"/>
+          <w:szCs w:val="28"/>
+        </w:rPr>
+      </w:pPr>
+      <w:hyperlink r:id="rId52" w:history="1">
+        <w:r>
+          <w:rPr>
+            <w:rStyle w:val="Hyperlink"/>
+            <w:sz w:val="28"/>
+            <w:szCs w:val="28"/>
+          </w:rPr>
+          <w:t>Maximum Difference</w:t>
+        </w:r>
+      </w:hyperlink>
+    </w:p>
+    <w:p>
+      <w:pPr>
+        <w:rPr>
+          <w:sz w:val="28"/>
+          <w:szCs w:val="28"/>
+        </w:rPr>
+      </w:pPr>
+      <w:hyperlink r:id="rId53" w:history="1">
+        <w:r>
+          <w:rPr>
+            <w:rStyle w:val="Hyperlink"/>
+            <w:sz w:val="28"/>
+            <w:szCs w:val="28"/>
+          </w:rPr>
+          <w:t>Maximum prefix sum for a given range</w:t>
+        </w:r>
+      </w:hyperlink>
+    </w:p>
+    <w:p>
+      <w:pPr>
+        <w:rPr>
+          <w:sz w:val="28"/>
+          <w:szCs w:val="28"/>
+        </w:rPr>
+      </w:pPr>
+      <w:hyperlink r:id="rId54" w:history="1">
+        <w:r>
+          <w:rPr>
+            <w:rStyle w:val="Hyperlink"/>
+            <w:sz w:val="28"/>
+            <w:szCs w:val="28"/>
+          </w:rPr>
+          <w:t>Equal sum Subarray with inserting new element</w:t>
+        </w:r>
+      </w:hyperlink>
+    </w:p>
+    <w:p>
+      <w:pPr>
+        <w:rPr>
+          <w:sz w:val="28"/>
+          <w:szCs w:val="28"/>
+        </w:rPr>
+      </w:pPr>
+    </w:p>
+    <w:p>
+      <w:pPr>
+        <w:rPr>
           <w:b/>
           <w:bCs/>
-          <w:sz w:val="36"/>
-          <w:szCs w:val="36"/>
-        </w:rPr>
-      </w:pPr>
-    </w:p>
-    <w:p>
-      <w:pPr>
-        <w:rPr>
-          <w:sz w:val="28"/>
-          <w:szCs w:val="28"/>
+          <w:sz w:val="32"/>
+          <w:szCs w:val="32"/>
+        </w:rPr>
+      </w:pPr>
+      <w:r>
+        <w:rPr>
+          <w:b/>
+          <w:bCs/>
+          <w:sz w:val="32"/>
+          <w:szCs w:val="32"/>
+        </w:rPr>
+        <w:t xml:space="preserve">Trapping Rain Water Problem, 3 </w:t>
+      </w:r>
+      <w:proofErr w:type="gramStart"/>
+      <w:r>
+        <w:rPr>
+          <w:b/>
+          <w:bCs/>
+          <w:sz w:val="32"/>
+          <w:szCs w:val="32"/>
+        </w:rPr>
+        <w:t>sum ,</w:t>
+      </w:r>
+      <w:proofErr w:type="gramEnd"/>
+      <w:r>
+        <w:rPr>
+          <w:b/>
+          <w:bCs/>
+          <w:sz w:val="32"/>
+          <w:szCs w:val="32"/>
+        </w:rPr>
+        <w:t xml:space="preserve"> 4 sum</w:t>
+      </w:r>
+    </w:p>
+    <w:p>
+      <w:pPr>
+        <w:rPr>
+          <w:b/>
+          <w:bCs/>
+          <w:sz w:val="32"/>
+          <w:szCs w:val="32"/>
         </w:rPr>
       </w:pPr>
     </w:p>

</xml_diff>

<commit_message>
Trapping Rain water , 3 Sum , 4 Sum
</commit_message>
<xml_diff>
--- a/Platform Problems I have solved Collection here.docx
+++ b/Platform Problems I have solved Collection here.docx
@@ -1582,16 +1582,6 @@
     <w:p>
       <w:pPr>
         <w:rPr>
-          <w:b/>
-          <w:bCs/>
-          <w:sz w:val="32"/>
-          <w:szCs w:val="32"/>
-        </w:rPr>
-      </w:pPr>
-    </w:p>
-    <w:p>
-      <w:pPr>
-        <w:rPr>
           <w:sz w:val="28"/>
           <w:szCs w:val="28"/>
         </w:rPr>
@@ -1604,66 +1594,181 @@
           <w:szCs w:val="28"/>
         </w:rPr>
       </w:pPr>
-    </w:p>
-    <w:p>
-      <w:pPr>
-        <w:rPr>
-          <w:b/>
-          <w:bCs/>
-          <w:color w:val="000000" w:themeColor="text1"/>
+      <w:hyperlink r:id="rId55" w:history="1">
+        <w:r>
+          <w:rPr>
+            <w:rStyle w:val="Hyperlink"/>
+            <w:sz w:val="28"/>
+            <w:szCs w:val="28"/>
+          </w:rPr>
+          <w:t>Trapping Rain water</w:t>
+        </w:r>
+      </w:hyperlink>
+    </w:p>
+    <w:p>
+      <w:pPr>
+        <w:rPr>
           <w:sz w:val="28"/>
           <w:szCs w:val="28"/>
         </w:rPr>
       </w:pPr>
-    </w:p>
-    <w:p>
-      <w:pPr>
-        <w:rPr>
-          <w:b/>
-          <w:bCs/>
-          <w:color w:val="000000" w:themeColor="text1"/>
+      <w:hyperlink r:id="rId56" w:history="1">
+        <w:r>
+          <w:rPr>
+            <w:rStyle w:val="Hyperlink"/>
+            <w:sz w:val="28"/>
+            <w:szCs w:val="28"/>
+          </w:rPr>
+          <w:t>3 Sum Problem</w:t>
+        </w:r>
+      </w:hyperlink>
+    </w:p>
+    <w:p>
+      <w:pPr>
+        <w:rPr>
           <w:sz w:val="28"/>
           <w:szCs w:val="28"/>
         </w:rPr>
       </w:pPr>
-    </w:p>
-    <w:p>
-      <w:pPr>
-        <w:rPr>
-          <w:color w:val="000000" w:themeColor="text1"/>
+      <w:hyperlink r:id="rId57" w:history="1">
+        <w:r>
+          <w:rPr>
+            <w:rStyle w:val="Hyperlink"/>
+            <w:sz w:val="28"/>
+            <w:szCs w:val="28"/>
+          </w:rPr>
+          <w:t>4 Sum Problem</w:t>
+        </w:r>
+      </w:hyperlink>
+    </w:p>
+    <w:p>
+      <w:pPr>
+        <w:rPr>
           <w:sz w:val="28"/>
           <w:szCs w:val="28"/>
         </w:rPr>
       </w:pPr>
-    </w:p>
-    <w:p>
-      <w:pPr>
-        <w:rPr>
-          <w:color w:val="000000" w:themeColor="text1"/>
-        </w:rPr>
-      </w:pPr>
-    </w:p>
-    <w:p>
-      <w:pPr>
-        <w:rPr>
-          <w:color w:val="EE0000"/>
-        </w:rPr>
-      </w:pPr>
-    </w:p>
-    <w:p>
-      <w:pPr>
-        <w:rPr>
-          <w:sz w:val="20"/>
-          <w:szCs w:val="20"/>
+      <w:hyperlink r:id="rId58" w:history="1">
+        <w:r>
+          <w:rPr>
+            <w:rStyle w:val="Hyperlink"/>
+            <w:sz w:val="28"/>
+            <w:szCs w:val="28"/>
+          </w:rPr>
+          <w:t xml:space="preserve">Remove Elements </w:t>
+        </w:r>
+        <w:proofErr w:type="gramStart"/>
+        <w:r>
+          <w:rPr>
+            <w:rStyle w:val="Hyperlink"/>
+            <w:sz w:val="28"/>
+            <w:szCs w:val="28"/>
+          </w:rPr>
+          <w:t>From</w:t>
+        </w:r>
+        <w:proofErr w:type="gramEnd"/>
+        <w:r>
+          <w:rPr>
+            <w:rStyle w:val="Hyperlink"/>
+            <w:sz w:val="28"/>
+            <w:szCs w:val="28"/>
+          </w:rPr>
+          <w:t xml:space="preserve"> Array (A Classical Problem </w:t>
+        </w:r>
+        <w:proofErr w:type="gramStart"/>
+        <w:r>
+          <w:rPr>
+            <w:rStyle w:val="Hyperlink"/>
+            <w:sz w:val="28"/>
+            <w:szCs w:val="28"/>
+          </w:rPr>
+          <w:t>where</w:t>
+        </w:r>
+        <w:proofErr w:type="gramEnd"/>
+        <w:r>
+          <w:rPr>
+            <w:rStyle w:val="Hyperlink"/>
+            <w:sz w:val="28"/>
+            <w:szCs w:val="28"/>
+          </w:rPr>
+          <w:t xml:space="preserve"> Two pointer is a slower one which helps to overwrite the array with a forward faster pointer)</w:t>
+        </w:r>
+      </w:hyperlink>
+    </w:p>
+    <w:p>
+      <w:pPr>
+        <w:rPr>
+          <w:sz w:val="28"/>
+          <w:szCs w:val="28"/>
+        </w:rPr>
+      </w:pPr>
+      <w:hyperlink r:id="rId59" w:history="1">
+        <w:r>
+          <w:rPr>
+            <w:rStyle w:val="Hyperlink"/>
+            <w:sz w:val="28"/>
+            <w:szCs w:val="28"/>
+          </w:rPr>
+          <w:t xml:space="preserve">Container With Most </w:t>
+        </w:r>
+        <w:proofErr w:type="gramStart"/>
+        <w:r>
+          <w:rPr>
+            <w:rStyle w:val="Hyperlink"/>
+            <w:sz w:val="28"/>
+            <w:szCs w:val="28"/>
+          </w:rPr>
+          <w:t>Water..</w:t>
+        </w:r>
+        <w:proofErr w:type="gramEnd"/>
+        <w:r>
+          <w:rPr>
+            <w:rStyle w:val="Hyperlink"/>
+            <w:sz w:val="28"/>
+            <w:szCs w:val="28"/>
+          </w:rPr>
+          <w:t>(</w:t>
+        </w:r>
+        <w:r>
+          <w:rPr>
+            <w:rStyle w:val="Hyperlink"/>
+            <w:sz w:val="28"/>
+            <w:szCs w:val="28"/>
+          </w:rPr>
+          <w:t>The Approach need to be practiced again</w:t>
+        </w:r>
+        <w:r>
+          <w:rPr>
+            <w:rStyle w:val="Hyperlink"/>
+            <w:sz w:val="28"/>
+            <w:szCs w:val="28"/>
+          </w:rPr>
+          <w:t>)</w:t>
+        </w:r>
+      </w:hyperlink>
+    </w:p>
+    <w:p>
+      <w:pPr>
+        <w:rPr>
+          <w:sz w:val="24"/>
+          <w:szCs w:val="24"/>
           <w:u w:val="single"/>
         </w:rPr>
       </w:pPr>
-    </w:p>
-    <w:p>
-      <w:pPr>
-        <w:rPr>
-          <w:sz w:val="20"/>
-          <w:szCs w:val="20"/>
+      <w:hyperlink r:id="rId60" w:history="1">
+        <w:r>
+          <w:rPr>
+            <w:rStyle w:val="Hyperlink"/>
+            <w:sz w:val="24"/>
+            <w:szCs w:val="24"/>
+          </w:rPr>
+          <w:t>Array 3 Pointer</w:t>
+        </w:r>
+      </w:hyperlink>
+    </w:p>
+    <w:p>
+      <w:pPr>
+        <w:rPr>
           <w:u w:val="single"/>
         </w:rPr>
       </w:pPr>
@@ -1671,8 +1776,6 @@
     <w:p>
       <w:pPr>
         <w:rPr>
-          <w:sz w:val="20"/>
-          <w:szCs w:val="20"/>
           <w:u w:val="single"/>
         </w:rPr>
       </w:pPr>
@@ -1680,8 +1783,6 @@
     <w:p>
       <w:pPr>
         <w:rPr>
-          <w:sz w:val="20"/>
-          <w:szCs w:val="20"/>
           <w:u w:val="single"/>
         </w:rPr>
       </w:pPr>
@@ -1689,8 +1790,6 @@
     <w:p>
       <w:pPr>
         <w:rPr>
-          <w:sz w:val="20"/>
-          <w:szCs w:val="20"/>
           <w:u w:val="single"/>
         </w:rPr>
       </w:pPr>
@@ -1698,8 +1797,6 @@
     <w:p>
       <w:pPr>
         <w:rPr>
-          <w:sz w:val="20"/>
-          <w:szCs w:val="20"/>
           <w:u w:val="single"/>
         </w:rPr>
       </w:pPr>
@@ -1715,62 +1812,6 @@
       <w:pPr>
         <w:rPr>
           <w:u w:val="single"/>
-        </w:rPr>
-      </w:pPr>
-    </w:p>
-    <w:p>
-      <w:pPr>
-        <w:rPr>
-          <w:u w:val="single"/>
-        </w:rPr>
-      </w:pPr>
-    </w:p>
-    <w:p>
-      <w:pPr>
-        <w:rPr>
-          <w:u w:val="single"/>
-        </w:rPr>
-      </w:pPr>
-    </w:p>
-    <w:p>
-      <w:pPr>
-        <w:rPr>
-          <w:u w:val="single"/>
-        </w:rPr>
-      </w:pPr>
-    </w:p>
-    <w:p>
-      <w:pPr>
-        <w:rPr>
-          <w:u w:val="single"/>
-        </w:rPr>
-      </w:pPr>
-    </w:p>
-    <w:p>
-      <w:pPr>
-        <w:rPr>
-          <w:u w:val="single"/>
-        </w:rPr>
-      </w:pPr>
-    </w:p>
-    <w:p>
-      <w:pPr>
-        <w:rPr>
-          <w:lang w:val="en-US"/>
-        </w:rPr>
-      </w:pPr>
-    </w:p>
-    <w:p>
-      <w:pPr>
-        <w:rPr>
-          <w:lang w:val="en-US"/>
-        </w:rPr>
-      </w:pPr>
-    </w:p>
-    <w:p>
-      <w:pPr>
-        <w:rPr>
-          <w:lang w:val="en-US"/>
         </w:rPr>
       </w:pPr>
     </w:p>

</xml_diff>

<commit_message>
Some Problems on 2D Array
</commit_message>
<xml_diff>
--- a/Platform Problems I have solved Collection here.docx
+++ b/Platform Problems I have solved Collection here.docx
@@ -1765,6 +1765,201 @@
           <w:t>Array 3 Pointer</w:t>
         </w:r>
       </w:hyperlink>
+    </w:p>
+    <w:p>
+      <w:pPr>
+        <w:rPr>
+          <w:u w:val="single"/>
+        </w:rPr>
+      </w:pPr>
+    </w:p>
+    <w:p>
+      <w:pPr>
+        <w:rPr>
+          <w:b/>
+          <w:bCs/>
+          <w:sz w:val="32"/>
+          <w:szCs w:val="32"/>
+        </w:rPr>
+      </w:pPr>
+      <w:r>
+        <w:rPr>
+          <w:b/>
+          <w:bCs/>
+          <w:sz w:val="32"/>
+          <w:szCs w:val="32"/>
+        </w:rPr>
+        <w:t>2D Array</w:t>
+      </w:r>
+    </w:p>
+    <w:p>
+      <w:pPr>
+        <w:rPr>
+          <w:sz w:val="24"/>
+          <w:szCs w:val="24"/>
+        </w:rPr>
+      </w:pPr>
+      <w:hyperlink r:id="rId61" w:history="1">
+        <w:r>
+          <w:rPr>
+            <w:rStyle w:val="Hyperlink"/>
+            <w:sz w:val="24"/>
+            <w:szCs w:val="24"/>
+          </w:rPr>
+          <w:t>Spiral Form Print of Array</w:t>
+        </w:r>
+      </w:hyperlink>
+    </w:p>
+    <w:p>
+      <w:pPr>
+        <w:rPr>
+          <w:sz w:val="24"/>
+          <w:szCs w:val="24"/>
+        </w:rPr>
+      </w:pPr>
+      <w:hyperlink r:id="rId62" w:history="1">
+        <w:r>
+          <w:rPr>
+            <w:rStyle w:val="Hyperlink"/>
+            <w:sz w:val="24"/>
+            <w:szCs w:val="24"/>
+          </w:rPr>
+          <w:t>Transpose of a Matrix</w:t>
+        </w:r>
+      </w:hyperlink>
+    </w:p>
+    <w:p>
+      <w:pPr>
+        <w:tabs>
+          <w:tab w:val="left" w:pos="2976"/>
+        </w:tabs>
+        <w:rPr>
+          <w:sz w:val="24"/>
+          <w:szCs w:val="24"/>
+        </w:rPr>
+      </w:pPr>
+      <w:hyperlink r:id="rId63" w:history="1">
+        <w:r>
+          <w:rPr>
+            <w:rStyle w:val="Hyperlink"/>
+            <w:sz w:val="24"/>
+            <w:szCs w:val="24"/>
+          </w:rPr>
+          <w:t>Generating Spiral Matrix</w:t>
+        </w:r>
+      </w:hyperlink>
+      <w:r>
+        <w:rPr>
+          <w:sz w:val="24"/>
+          <w:szCs w:val="24"/>
+        </w:rPr>
+        <w:tab/>
+      </w:r>
+    </w:p>
+    <w:p>
+      <w:pPr>
+        <w:tabs>
+          <w:tab w:val="left" w:pos="2976"/>
+        </w:tabs>
+        <w:rPr>
+          <w:sz w:val="24"/>
+          <w:szCs w:val="24"/>
+        </w:rPr>
+      </w:pPr>
+      <w:hyperlink r:id="rId64" w:history="1">
+        <w:r>
+          <w:rPr>
+            <w:rStyle w:val="Hyperlink"/>
+            <w:sz w:val="24"/>
+            <w:szCs w:val="24"/>
+          </w:rPr>
+          <w:t>Down Diagonal Print of Matrix</w:t>
+        </w:r>
+      </w:hyperlink>
+    </w:p>
+    <w:p>
+      <w:pPr>
+        <w:tabs>
+          <w:tab w:val="left" w:pos="2976"/>
+        </w:tabs>
+        <w:rPr>
+          <w:sz w:val="24"/>
+          <w:szCs w:val="24"/>
+        </w:rPr>
+      </w:pPr>
+      <w:hyperlink r:id="rId65" w:history="1">
+        <w:r>
+          <w:rPr>
+            <w:rStyle w:val="Hyperlink"/>
+            <w:sz w:val="24"/>
+            <w:szCs w:val="24"/>
+          </w:rPr>
+          <w:t>Snake Pattern</w:t>
+        </w:r>
+      </w:hyperlink>
+    </w:p>
+    <w:p>
+      <w:pPr>
+        <w:tabs>
+          <w:tab w:val="left" w:pos="2976"/>
+        </w:tabs>
+        <w:rPr>
+          <w:sz w:val="24"/>
+          <w:szCs w:val="24"/>
+        </w:rPr>
+      </w:pPr>
+      <w:hyperlink r:id="rId66" w:history="1">
+        <w:r>
+          <w:rPr>
+            <w:rStyle w:val="Hyperlink"/>
+            <w:sz w:val="24"/>
+            <w:szCs w:val="24"/>
+          </w:rPr>
+          <w:t>Print matrix in diagonal (</w:t>
+        </w:r>
+        <w:r>
+          <w:rPr>
+            <w:rStyle w:val="Hyperlink"/>
+            <w:sz w:val="24"/>
+            <w:szCs w:val="24"/>
+          </w:rPr>
+          <w:t>H</w:t>
+        </w:r>
+        <w:r>
+          <w:rPr>
+            <w:rStyle w:val="Hyperlink"/>
+            <w:sz w:val="24"/>
+            <w:szCs w:val="24"/>
+          </w:rPr>
+          <w:t>ard) (not yet solved)</w:t>
+        </w:r>
+      </w:hyperlink>
+    </w:p>
+    <w:p>
+      <w:pPr>
+        <w:tabs>
+          <w:tab w:val="left" w:pos="2976"/>
+        </w:tabs>
+        <w:rPr>
+          <w:sz w:val="24"/>
+          <w:szCs w:val="24"/>
+        </w:rPr>
+      </w:pPr>
+    </w:p>
+    <w:p>
+      <w:pPr>
+        <w:rPr>
+          <w:sz w:val="24"/>
+          <w:szCs w:val="24"/>
+        </w:rPr>
+      </w:pPr>
+    </w:p>
+    <w:p>
+      <w:pPr>
+        <w:rPr>
+          <w:u w:val="single"/>
+        </w:rPr>
+      </w:pPr>
     </w:p>
     <w:p>
       <w:pPr>

</xml_diff>

<commit_message>
Solving some more Miscellaneous Problems
</commit_message>
<xml_diff>
--- a/Platform Problems I have solved Collection here.docx
+++ b/Platform Problems I have solved Collection here.docx
@@ -1915,36 +1915,559 @@
             <w:sz w:val="24"/>
             <w:szCs w:val="24"/>
           </w:rPr>
-          <w:t>Print matrix in diagonal (</w:t>
-        </w:r>
+          <w:t>Print matrix in diagonal (Hard) (not yet solved)</w:t>
+        </w:r>
+      </w:hyperlink>
+      <w:r>
+        <w:t xml:space="preserve"> (</w:t>
+      </w:r>
+      <w:proofErr w:type="spellStart"/>
+      <w:r>
+        <w:t>gfg</w:t>
+      </w:r>
+      <w:proofErr w:type="spellEnd"/>
+      <w:r>
+        <w:t>)</w:t>
+      </w:r>
+    </w:p>
+    <w:p>
+      <w:pPr>
+        <w:tabs>
+          <w:tab w:val="left" w:pos="2976"/>
+        </w:tabs>
+        <w:rPr>
+          <w:sz w:val="24"/>
+          <w:szCs w:val="24"/>
+        </w:rPr>
+      </w:pPr>
+      <w:hyperlink r:id="rId67" w:history="1">
         <w:r>
           <w:rPr>
             <w:rStyle w:val="Hyperlink"/>
             <w:sz w:val="24"/>
             <w:szCs w:val="24"/>
           </w:rPr>
-          <w:t>H</w:t>
-        </w:r>
+          <w:t>Print matrix in diagonal (Hard) (not yet solved)</w:t>
+        </w:r>
+      </w:hyperlink>
+      <w:r>
+        <w:rPr>
+          <w:sz w:val="24"/>
+          <w:szCs w:val="24"/>
+        </w:rPr>
+        <w:t>(</w:t>
+      </w:r>
+      <w:proofErr w:type="spellStart"/>
+      <w:r>
+        <w:rPr>
+          <w:sz w:val="24"/>
+          <w:szCs w:val="24"/>
+        </w:rPr>
+        <w:t>leetcode</w:t>
+      </w:r>
+      <w:proofErr w:type="spellEnd"/>
+      <w:r>
+        <w:rPr>
+          <w:sz w:val="24"/>
+          <w:szCs w:val="24"/>
+        </w:rPr>
+        <w:t>)</w:t>
+      </w:r>
+    </w:p>
+    <w:p>
+      <w:pPr>
+        <w:tabs>
+          <w:tab w:val="left" w:pos="2976"/>
+        </w:tabs>
+        <w:rPr>
+          <w:sz w:val="24"/>
+          <w:szCs w:val="24"/>
+        </w:rPr>
+      </w:pPr>
+      <w:hyperlink r:id="rId68" w:history="1">
         <w:r>
           <w:rPr>
             <w:rStyle w:val="Hyperlink"/>
             <w:sz w:val="24"/>
             <w:szCs w:val="24"/>
           </w:rPr>
-          <w:t>ard) (not yet solved)</w:t>
-        </w:r>
-      </w:hyperlink>
-    </w:p>
-    <w:p>
-      <w:pPr>
-        <w:tabs>
-          <w:tab w:val="left" w:pos="2976"/>
-        </w:tabs>
+          <w:t>Rotate 2D Matrix</w:t>
+        </w:r>
+      </w:hyperlink>
+      <w:r>
         <w:rPr>
           <w:sz w:val="24"/>
           <w:szCs w:val="24"/>
         </w:rPr>
-      </w:pPr>
+        <w:t xml:space="preserve"> 90 Degrees</w:t>
+      </w:r>
+    </w:p>
+    <w:p>
+      <w:pPr>
+        <w:tabs>
+          <w:tab w:val="left" w:pos="2976"/>
+        </w:tabs>
+        <w:rPr>
+          <w:sz w:val="24"/>
+          <w:szCs w:val="24"/>
+        </w:rPr>
+      </w:pPr>
+      <w:hyperlink r:id="rId69" w:history="1">
+        <w:r>
+          <w:rPr>
+            <w:rStyle w:val="Hyperlink"/>
+            <w:sz w:val="24"/>
+            <w:szCs w:val="24"/>
+          </w:rPr>
+          <w:t>Rotate Matrix 180 Degrees</w:t>
+        </w:r>
+      </w:hyperlink>
+    </w:p>
+    <w:p>
+      <w:pPr>
+        <w:tabs>
+          <w:tab w:val="left" w:pos="2976"/>
+        </w:tabs>
+        <w:rPr>
+          <w:sz w:val="24"/>
+          <w:szCs w:val="24"/>
+        </w:rPr>
+      </w:pPr>
+      <w:hyperlink r:id="rId70" w:history="1">
+        <w:r>
+          <w:rPr>
+            <w:rStyle w:val="Hyperlink"/>
+            <w:sz w:val="24"/>
+            <w:szCs w:val="24"/>
+          </w:rPr>
+          <w:t xml:space="preserve">Rotate Matrix 90 </w:t>
+        </w:r>
+        <w:proofErr w:type="spellStart"/>
+        <w:r>
+          <w:rPr>
+            <w:rStyle w:val="Hyperlink"/>
+            <w:sz w:val="24"/>
+            <w:szCs w:val="24"/>
+          </w:rPr>
+          <w:t>Deg</w:t>
+        </w:r>
+        <w:proofErr w:type="spellEnd"/>
+        <w:r>
+          <w:rPr>
+            <w:rStyle w:val="Hyperlink"/>
+            <w:sz w:val="24"/>
+            <w:szCs w:val="24"/>
+          </w:rPr>
+          <w:t xml:space="preserve"> </w:t>
+        </w:r>
+        <w:proofErr w:type="spellStart"/>
+        <w:r>
+          <w:rPr>
+            <w:rStyle w:val="Hyperlink"/>
+            <w:sz w:val="24"/>
+            <w:szCs w:val="24"/>
+          </w:rPr>
+          <w:t>AntiClockwise</w:t>
+        </w:r>
+        <w:proofErr w:type="spellEnd"/>
+      </w:hyperlink>
+    </w:p>
+    <w:p>
+      <w:pPr>
+        <w:tabs>
+          <w:tab w:val="left" w:pos="2976"/>
+        </w:tabs>
+        <w:rPr>
+          <w:sz w:val="24"/>
+          <w:szCs w:val="24"/>
+        </w:rPr>
+      </w:pPr>
+      <w:r>
+        <w:rPr>
+          <w:sz w:val="24"/>
+          <w:szCs w:val="24"/>
+        </w:rPr>
+        <w:t>Rotate Matrix K times</w:t>
+      </w:r>
+      <w:r>
+        <w:rPr>
+          <w:sz w:val="24"/>
+          <w:szCs w:val="24"/>
+        </w:rPr>
+        <w:t xml:space="preserve"> (First use mod to take the equivalent count of rotation)</w:t>
+      </w:r>
+    </w:p>
+    <w:p>
+      <w:pPr>
+        <w:tabs>
+          <w:tab w:val="left" w:pos="2976"/>
+        </w:tabs>
+        <w:rPr>
+          <w:b/>
+          <w:bCs/>
+          <w:sz w:val="36"/>
+          <w:szCs w:val="36"/>
+          <w:u w:val="single"/>
+        </w:rPr>
+      </w:pPr>
+      <w:r>
+        <w:rPr>
+          <w:b/>
+          <w:bCs/>
+          <w:sz w:val="36"/>
+          <w:szCs w:val="36"/>
+          <w:u w:val="single"/>
+        </w:rPr>
+        <w:t>Binary Search In 2D Array</w:t>
+      </w:r>
+    </w:p>
+    <w:p>
+      <w:pPr>
+        <w:tabs>
+          <w:tab w:val="left" w:pos="2976"/>
+        </w:tabs>
+      </w:pPr>
+      <w:hyperlink r:id="rId71" w:history="1">
+        <w:r>
+          <w:rPr>
+            <w:rStyle w:val="Hyperlink"/>
+            <w:sz w:val="24"/>
+            <w:szCs w:val="24"/>
+          </w:rPr>
+          <w:t>Binary Search in 2D array</w:t>
+        </w:r>
+      </w:hyperlink>
+    </w:p>
+    <w:p>
+      <w:pPr>
+        <w:tabs>
+          <w:tab w:val="left" w:pos="2976"/>
+        </w:tabs>
+      </w:pPr>
+      <w:hyperlink r:id="rId72" w:history="1">
+        <w:r>
+          <w:rPr>
+            <w:rStyle w:val="Hyperlink"/>
+          </w:rPr>
+          <w:t>Search in a Sorted row-col wise Matrix</w:t>
+        </w:r>
+      </w:hyperlink>
+    </w:p>
+    <w:p>
+      <w:pPr>
+        <w:tabs>
+          <w:tab w:val="left" w:pos="2976"/>
+        </w:tabs>
+      </w:pPr>
+      <w:hyperlink r:id="rId73" w:history="1">
+        <w:r>
+          <w:rPr>
+            <w:rStyle w:val="Hyperlink"/>
+          </w:rPr>
+          <w:t>Search in a Sorted Matrix</w:t>
+        </w:r>
+      </w:hyperlink>
+    </w:p>
+    <w:p>
+      <w:pPr>
+        <w:tabs>
+          <w:tab w:val="left" w:pos="2976"/>
+        </w:tabs>
+      </w:pPr>
+      <w:hyperlink r:id="rId74" w:history="1">
+        <w:r>
+          <w:rPr>
+            <w:rStyle w:val="Hyperlink"/>
+          </w:rPr>
+          <w:t>Count zeros in a Sorted Matrix</w:t>
+        </w:r>
+      </w:hyperlink>
+      <w:r>
+        <w:t xml:space="preserve"> </w:t>
+      </w:r>
+    </w:p>
+    <w:p>
+      <w:pPr>
+        <w:tabs>
+          <w:tab w:val="left" w:pos="2976"/>
+        </w:tabs>
+      </w:pPr>
+      <w:hyperlink r:id="rId75" w:history="1">
+        <w:r>
+          <w:rPr>
+            <w:rStyle w:val="Hyperlink"/>
+          </w:rPr>
+          <w:t>Row with max 1s</w:t>
+        </w:r>
+      </w:hyperlink>
+    </w:p>
+    <w:p>
+      <w:pPr>
+        <w:tabs>
+          <w:tab w:val="left" w:pos="2976"/>
+        </w:tabs>
+        <w:rPr>
+          <w:b/>
+          <w:bCs/>
+          <w:sz w:val="32"/>
+          <w:szCs w:val="32"/>
+          <w:u w:val="single"/>
+        </w:rPr>
+      </w:pPr>
+      <w:r>
+        <w:rPr>
+          <w:b/>
+          <w:bCs/>
+          <w:sz w:val="32"/>
+          <w:szCs w:val="32"/>
+          <w:u w:val="single"/>
+        </w:rPr>
+        <w:t>M</w:t>
+      </w:r>
+      <w:r>
+        <w:rPr>
+          <w:b/>
+          <w:bCs/>
+          <w:sz w:val="32"/>
+          <w:szCs w:val="32"/>
+          <w:u w:val="single"/>
+        </w:rPr>
+        <w:t>iscellaneous</w:t>
+      </w:r>
+    </w:p>
+    <w:p>
+      <w:pPr>
+        <w:tabs>
+          <w:tab w:val="left" w:pos="2976"/>
+        </w:tabs>
+        <w:rPr>
+          <w:sz w:val="24"/>
+          <w:szCs w:val="24"/>
+        </w:rPr>
+      </w:pPr>
+      <w:hyperlink r:id="rId76" w:history="1">
+        <w:r>
+          <w:rPr>
+            <w:rStyle w:val="Hyperlink"/>
+            <w:sz w:val="24"/>
+            <w:szCs w:val="24"/>
+          </w:rPr>
+          <w:t>Missing and Repeating Elements</w:t>
+        </w:r>
+      </w:hyperlink>
+    </w:p>
+    <w:p>
+      <w:pPr>
+        <w:tabs>
+          <w:tab w:val="left" w:pos="2976"/>
+        </w:tabs>
+        <w:rPr>
+          <w:sz w:val="24"/>
+          <w:szCs w:val="24"/>
+        </w:rPr>
+      </w:pPr>
+      <w:hyperlink r:id="rId77" w:history="1">
+        <w:r>
+          <w:rPr>
+            <w:rStyle w:val="Hyperlink"/>
+            <w:sz w:val="24"/>
+            <w:szCs w:val="24"/>
+          </w:rPr>
+          <w:t xml:space="preserve">Counting Frequency </w:t>
+        </w:r>
+        <w:proofErr w:type="gramStart"/>
+        <w:r>
+          <w:rPr>
+            <w:rStyle w:val="Hyperlink"/>
+            <w:sz w:val="24"/>
+            <w:szCs w:val="24"/>
+          </w:rPr>
+          <w:t>Of</w:t>
+        </w:r>
+        <w:proofErr w:type="gramEnd"/>
+        <w:r>
+          <w:rPr>
+            <w:rStyle w:val="Hyperlink"/>
+            <w:sz w:val="24"/>
+            <w:szCs w:val="24"/>
+          </w:rPr>
+          <w:t xml:space="preserve"> Elements</w:t>
+        </w:r>
+      </w:hyperlink>
+    </w:p>
+    <w:p>
+      <w:pPr>
+        <w:tabs>
+          <w:tab w:val="left" w:pos="2976"/>
+        </w:tabs>
+        <w:rPr>
+          <w:sz w:val="24"/>
+          <w:szCs w:val="24"/>
+        </w:rPr>
+      </w:pPr>
+      <w:hyperlink r:id="rId78" w:history="1">
+        <w:r>
+          <w:rPr>
+            <w:rStyle w:val="Hyperlink"/>
+            <w:sz w:val="24"/>
+            <w:szCs w:val="24"/>
+          </w:rPr>
+          <w:t>Majority Elements</w:t>
+        </w:r>
+      </w:hyperlink>
+    </w:p>
+    <w:p>
+      <w:pPr>
+        <w:tabs>
+          <w:tab w:val="left" w:pos="2976"/>
+        </w:tabs>
+        <w:rPr>
+          <w:sz w:val="24"/>
+          <w:szCs w:val="24"/>
+        </w:rPr>
+      </w:pPr>
+      <w:hyperlink r:id="rId79" w:history="1">
+        <w:r>
+          <w:rPr>
+            <w:rStyle w:val="Hyperlink"/>
+            <w:b/>
+            <w:bCs/>
+            <w:sz w:val="24"/>
+            <w:szCs w:val="24"/>
+          </w:rPr>
+          <w:t>First Missing Pos</w:t>
+        </w:r>
+        <w:r>
+          <w:rPr>
+            <w:rStyle w:val="Hyperlink"/>
+            <w:b/>
+            <w:bCs/>
+            <w:sz w:val="24"/>
+            <w:szCs w:val="24"/>
+          </w:rPr>
+          <w:t>i</w:t>
+        </w:r>
+        <w:r>
+          <w:rPr>
+            <w:rStyle w:val="Hyperlink"/>
+            <w:b/>
+            <w:bCs/>
+            <w:sz w:val="24"/>
+            <w:szCs w:val="24"/>
+          </w:rPr>
+          <w:t>tive</w:t>
+        </w:r>
+      </w:hyperlink>
+    </w:p>
+    <w:p>
+      <w:pPr>
+        <w:tabs>
+          <w:tab w:val="left" w:pos="2976"/>
+        </w:tabs>
+        <w:rPr>
+          <w:sz w:val="24"/>
+          <w:szCs w:val="24"/>
+        </w:rPr>
+      </w:pPr>
+    </w:p>
+    <w:p>
+      <w:pPr>
+        <w:tabs>
+          <w:tab w:val="left" w:pos="2976"/>
+        </w:tabs>
+        <w:rPr>
+          <w:sz w:val="24"/>
+          <w:szCs w:val="24"/>
+        </w:rPr>
+      </w:pPr>
+    </w:p>
+    <w:p>
+      <w:pPr>
+        <w:tabs>
+          <w:tab w:val="left" w:pos="2976"/>
+        </w:tabs>
+        <w:rPr>
+          <w:sz w:val="24"/>
+          <w:szCs w:val="24"/>
+        </w:rPr>
+      </w:pPr>
+    </w:p>
+    <w:p>
+      <w:pPr>
+        <w:tabs>
+          <w:tab w:val="left" w:pos="2976"/>
+        </w:tabs>
+        <w:rPr>
+          <w:b/>
+          <w:bCs/>
+          <w:sz w:val="32"/>
+          <w:szCs w:val="32"/>
+          <w:u w:val="single"/>
+        </w:rPr>
+      </w:pPr>
+    </w:p>
+    <w:p>
+      <w:pPr>
+        <w:tabs>
+          <w:tab w:val="left" w:pos="2976"/>
+        </w:tabs>
+        <w:rPr>
+          <w:sz w:val="24"/>
+          <w:szCs w:val="24"/>
+        </w:rPr>
+      </w:pPr>
+    </w:p>
+    <w:p>
+      <w:pPr>
+        <w:tabs>
+          <w:tab w:val="left" w:pos="2976"/>
+        </w:tabs>
+        <w:rPr>
+          <w:sz w:val="24"/>
+          <w:szCs w:val="24"/>
+        </w:rPr>
+      </w:pPr>
+    </w:p>
+    <w:p>
+      <w:pPr>
+        <w:tabs>
+          <w:tab w:val="left" w:pos="2976"/>
+        </w:tabs>
+        <w:rPr>
+          <w:sz w:val="24"/>
+          <w:szCs w:val="24"/>
+        </w:rPr>
+      </w:pPr>
+    </w:p>
+    <w:p>
+      <w:pPr>
+        <w:tabs>
+          <w:tab w:val="left" w:pos="2976"/>
+        </w:tabs>
+        <w:rPr>
+          <w:sz w:val="24"/>
+          <w:szCs w:val="24"/>
+        </w:rPr>
+      </w:pPr>
+    </w:p>
+    <w:p>
+      <w:pPr>
+        <w:tabs>
+          <w:tab w:val="left" w:pos="2976"/>
+        </w:tabs>
+        <w:rPr>
+          <w:sz w:val="24"/>
+          <w:szCs w:val="24"/>
+        </w:rPr>
+      </w:pPr>
+      <w:r>
+        <w:rPr>
+          <w:sz w:val="24"/>
+          <w:szCs w:val="24"/>
+        </w:rPr>
+        <w:lastRenderedPageBreak/>
+        <w:t xml:space="preserve"> </w:t>
+      </w:r>
     </w:p>
     <w:p>
       <w:pPr>
@@ -2867,7 +3390,6 @@
   <w:style w:type="character" w:default="1" w:styleId="DefaultParagraphFont">
     <w:name w:val="Default Paragraph Font"/>
     <w:uiPriority w:val="1"/>
-    <w:semiHidden/>
     <w:unhideWhenUsed/>
   </w:style>
   <w:style w:type="table" w:default="1" w:styleId="TableNormal">

</xml_diff>